<commit_message>
Last modif sur VM
</commit_message>
<xml_diff>
--- a/web/reporting/template/bordereau/bordereau_livraison.docx
+++ b/web/reporting/template/bordereau/bordereau_livraison.docx
@@ -907,26 +907,9 @@
           <w:spacing w:val="40"/>
           <w:szCs w:val="18"/>
         </w:rPr>
-        <w:t>Le Général de division (</w:t>
+        <w:t xml:space="preserve">Le Général de division </w:t>
       </w:r>
       <w:proofErr w:type="spellStart"/>
-      <w:r>
-        <w:rPr>
-          <w:rFonts w:ascii="Arial Narrow" w:hAnsi="Arial Narrow" w:cs="Times New Roman"/>
-          <w:spacing w:val="40"/>
-          <w:szCs w:val="18"/>
-        </w:rPr>
-        <w:t>e.r</w:t>
-      </w:r>
-      <w:proofErr w:type="spellEnd"/>
-      <w:r>
-        <w:rPr>
-          <w:rFonts w:ascii="Arial Narrow" w:hAnsi="Arial Narrow" w:cs="Times New Roman"/>
-          <w:spacing w:val="40"/>
-          <w:szCs w:val="18"/>
-        </w:rPr>
-        <w:t xml:space="preserve">) </w:t>
-      </w:r>
       <w:r>
         <w:rPr>
           <w:rFonts w:ascii="Arial Narrow" w:hAnsi="Arial Narrow" w:cs="Times New Roman"/>
@@ -934,9 +917,9 @@
           <w:spacing w:val="40"/>
           <w:szCs w:val="18"/>
         </w:rPr>
-        <w:t xml:space="preserve">NICOLAS </w:t>
-      </w:r>
-      <w:proofErr w:type="spellStart"/>
+        <w:t>Arona</w:t>
+      </w:r>
+      <w:proofErr w:type="spellEnd"/>
       <w:r>
         <w:rPr>
           <w:rFonts w:ascii="Arial Narrow" w:hAnsi="Arial Narrow" w:cs="Times New Roman"/>
@@ -944,9 +927,8 @@
           <w:spacing w:val="40"/>
           <w:szCs w:val="18"/>
         </w:rPr>
-        <w:t>Tsirivelo</w:t>
-      </w:r>
-      <w:proofErr w:type="spellEnd"/>
+        <w:t xml:space="preserve"> KASSIMO</w:t>
+      </w:r>
       <w:r>
         <w:rPr>
           <w:rFonts w:ascii="Arial Narrow" w:hAnsi="Arial Narrow" w:cs="Times New Roman"/>
@@ -1165,18 +1147,18 @@
     <w:tbl>
       <w:tblPr>
         <w:tblStyle w:val="Grilledutableau"/>
-        <w:tblW w:w="0" w:type="auto"/>
+        <w:tblW w:w="10773" w:type="dxa"/>
         <w:jc w:val="center"/>
         <w:tblLayout w:type="fixed"/>
         <w:tblLook w:val="04A0" w:firstRow="1" w:lastRow="0" w:firstColumn="1" w:lastColumn="0" w:noHBand="0" w:noVBand="1"/>
       </w:tblPr>
       <w:tblGrid>
-        <w:gridCol w:w="988"/>
-        <w:gridCol w:w="1134"/>
-        <w:gridCol w:w="4682"/>
-        <w:gridCol w:w="846"/>
-        <w:gridCol w:w="1134"/>
-        <w:gridCol w:w="1989"/>
+        <w:gridCol w:w="978"/>
+        <w:gridCol w:w="1121"/>
+        <w:gridCol w:w="3635"/>
+        <w:gridCol w:w="842"/>
+        <w:gridCol w:w="1121"/>
+        <w:gridCol w:w="3076"/>
       </w:tblGrid>
       <w:tr>
         <w:trPr>
@@ -1230,7 +1212,7 @@
         </w:tc>
         <w:tc>
           <w:tcPr>
-            <w:tcW w:w="4682" w:type="dxa"/>
+            <w:tcW w:w="3685" w:type="dxa"/>
             <w:vAlign w:val="center"/>
           </w:tcPr>
           <w:p>
@@ -1253,7 +1235,7 @@
         </w:tc>
         <w:tc>
           <w:tcPr>
-            <w:tcW w:w="846" w:type="dxa"/>
+            <w:tcW w:w="851" w:type="dxa"/>
             <w:vAlign w:val="center"/>
           </w:tcPr>
           <w:p>
@@ -1293,13 +1275,22 @@
                 <w:rFonts w:ascii="Arial Narrow" w:hAnsi="Arial Narrow" w:cs="Arial"/>
                 <w:b/>
               </w:rPr>
-              <w:t>QUANTITE</w:t>
-            </w:r>
-          </w:p>
-        </w:tc>
-        <w:tc>
-          <w:tcPr>
-            <w:tcW w:w="1989" w:type="dxa"/>
+              <w:t>QUA</w:t>
+            </w:r>
+            <w:bookmarkStart w:id="0" w:name="_GoBack"/>
+            <w:bookmarkEnd w:id="0"/>
+            <w:r>
+              <w:rPr>
+                <w:rFonts w:ascii="Arial Narrow" w:hAnsi="Arial Narrow" w:cs="Arial"/>
+                <w:b/>
+              </w:rPr>
+              <w:t>NTITE</w:t>
+            </w:r>
+          </w:p>
+        </w:tc>
+        <w:tc>
+          <w:tcPr>
+            <w:tcW w:w="3118" w:type="dxa"/>
             <w:vAlign w:val="center"/>
           </w:tcPr>
           <w:p>
@@ -1385,7 +1376,7 @@
         </w:tc>
         <w:tc>
           <w:tcPr>
-            <w:tcW w:w="4682" w:type="dxa"/>
+            <w:tcW w:w="3685" w:type="dxa"/>
             <w:vAlign w:val="center"/>
           </w:tcPr>
           <w:p>
@@ -1414,13 +1405,11 @@
               </w:rPr>
               <w:t>}</w:t>
             </w:r>
-            <w:bookmarkStart w:id="0" w:name="_GoBack"/>
-            <w:bookmarkEnd w:id="0"/>
-          </w:p>
-        </w:tc>
-        <w:tc>
-          <w:tcPr>
-            <w:tcW w:w="846" w:type="dxa"/>
+          </w:p>
+        </w:tc>
+        <w:tc>
+          <w:tcPr>
+            <w:tcW w:w="851" w:type="dxa"/>
             <w:vAlign w:val="center"/>
           </w:tcPr>
           <w:p>
@@ -1488,7 +1477,7 @@
         </w:tc>
         <w:tc>
           <w:tcPr>
-            <w:tcW w:w="1989" w:type="dxa"/>
+            <w:tcW w:w="3118" w:type="dxa"/>
             <w:tcBorders>
               <w:bottom w:val="single" w:sz="4" w:space="0" w:color="auto"/>
             </w:tcBorders>
@@ -1526,7 +1515,6 @@
       </w:tr>
       <w:tr>
         <w:trPr>
-          <w:trHeight w:val="454"/>
           <w:jc w:val="center"/>
         </w:trPr>
         <w:tc>
@@ -1568,7 +1556,7 @@
         </w:tc>
         <w:tc>
           <w:tcPr>
-            <w:tcW w:w="5528" w:type="dxa"/>
+            <w:tcW w:w="4536" w:type="dxa"/>
             <w:gridSpan w:val="2"/>
             <w:vAlign w:val="center"/>
           </w:tcPr>
@@ -1636,7 +1624,7 @@
         </w:tc>
         <w:tc>
           <w:tcPr>
-            <w:tcW w:w="1989" w:type="dxa"/>
+            <w:tcW w:w="3118" w:type="dxa"/>
             <w:tcBorders>
               <w:bottom w:val="nil"/>
               <w:right w:val="nil"/>

</xml_diff>

<commit_message>
Modif apres simulation 04112021
</commit_message>
<xml_diff>
--- a/web/reporting/template/bordereau/bordereau_livraison.docx
+++ b/web/reporting/template/bordereau/bordereau_livraison.docx
@@ -379,7 +379,7 @@
                 <w:sz w:val="20"/>
                 <w:szCs w:val="20"/>
               </w:rPr>
-              <w:t>DIRECTION ADMINISTRATIVE ET FINANCIERE</w:t>
+              <w:t>AGENCE COMPTABLE</w:t>
             </w:r>
           </w:p>
         </w:tc>
@@ -664,6 +664,14 @@
                 <w:szCs w:val="20"/>
               </w:rPr>
             </w:pPr>
+            <w:r>
+              <w:rPr>
+                <w:rFonts w:ascii="Arial Narrow" w:hAnsi="Arial Narrow"/>
+                <w:sz w:val="20"/>
+                <w:szCs w:val="20"/>
+              </w:rPr>
+              <w:t>A Antananarivo, le</w:t>
+            </w:r>
           </w:p>
         </w:tc>
       </w:tr>
@@ -731,14 +739,6 @@
                 <w:szCs w:val="20"/>
               </w:rPr>
             </w:pPr>
-            <w:r>
-              <w:rPr>
-                <w:rFonts w:ascii="Arial Narrow" w:hAnsi="Arial Narrow"/>
-                <w:sz w:val="20"/>
-                <w:szCs w:val="20"/>
-              </w:rPr>
-              <w:t>A Antananarivo, le</w:t>
-            </w:r>
           </w:p>
         </w:tc>
       </w:tr>
@@ -763,65 +763,6 @@
                 <w:lang w:eastAsia="fr-FR"/>
               </w:rPr>
             </w:pPr>
-          </w:p>
-        </w:tc>
-        <w:tc>
-          <w:tcPr>
-            <w:tcW w:w="567" w:type="dxa"/>
-            <w:shd w:val="clear" w:color="auto" w:fill="auto"/>
-          </w:tcPr>
-          <w:p>
-            <w:pPr>
-              <w:spacing w:after="0" w:line="240" w:lineRule="auto"/>
-              <w:rPr>
-                <w:rFonts w:ascii="Arial Narrow" w:hAnsi="Arial Narrow"/>
-                <w:sz w:val="20"/>
-                <w:szCs w:val="20"/>
-              </w:rPr>
-            </w:pPr>
-          </w:p>
-        </w:tc>
-        <w:tc>
-          <w:tcPr>
-            <w:tcW w:w="4541" w:type="dxa"/>
-            <w:shd w:val="clear" w:color="auto" w:fill="auto"/>
-          </w:tcPr>
-          <w:p>
-            <w:pPr>
-              <w:spacing w:after="0" w:line="240" w:lineRule="auto"/>
-              <w:jc w:val="center"/>
-              <w:rPr>
-                <w:rFonts w:ascii="Arial Narrow" w:hAnsi="Arial Narrow"/>
-                <w:sz w:val="20"/>
-                <w:szCs w:val="20"/>
-              </w:rPr>
-            </w:pPr>
-          </w:p>
-        </w:tc>
-      </w:tr>
-      <w:tr>
-        <w:trPr>
-          <w:trHeight w:val="280"/>
-          <w:jc w:val="center"/>
-        </w:trPr>
-        <w:tc>
-          <w:tcPr>
-            <w:tcW w:w="5665" w:type="dxa"/>
-            <w:shd w:val="clear" w:color="auto" w:fill="auto"/>
-            <w:vAlign w:val="center"/>
-          </w:tcPr>
-          <w:p>
-            <w:pPr>
-              <w:spacing w:after="0" w:line="240" w:lineRule="auto"/>
-              <w:jc w:val="center"/>
-              <w:rPr>
-                <w:rFonts w:ascii="Arial Narrow" w:hAnsi="Arial Narrow"/>
-                <w:noProof/>
-                <w:sz w:val="20"/>
-                <w:szCs w:val="20"/>
-                <w:lang w:eastAsia="fr-FR"/>
-              </w:rPr>
-            </w:pPr>
             <w:r>
               <w:rPr>
                 <w:rFonts w:ascii="Arial Narrow" w:hAnsi="Arial Narrow"/>
@@ -897,6 +838,7 @@
         <w:ind w:left="4253" w:firstLine="567"/>
         <w:rPr>
           <w:rFonts w:ascii="Arial Narrow" w:hAnsi="Arial Narrow" w:cs="Times New Roman"/>
+          <w:b/>
           <w:spacing w:val="40"/>
           <w:szCs w:val="18"/>
         </w:rPr>
@@ -907,9 +849,8 @@
           <w:spacing w:val="40"/>
           <w:szCs w:val="18"/>
         </w:rPr>
-        <w:t xml:space="preserve">Le Général de division </w:t>
-      </w:r>
-      <w:proofErr w:type="spellStart"/>
+        <w:t>Monsieur</w:t>
+      </w:r>
       <w:r>
         <w:rPr>
           <w:rFonts w:ascii="Arial Narrow" w:hAnsi="Arial Narrow" w:cs="Times New Roman"/>
@@ -917,33 +858,7 @@
           <w:spacing w:val="40"/>
           <w:szCs w:val="18"/>
         </w:rPr>
-        <w:t>Arona</w:t>
-      </w:r>
-      <w:proofErr w:type="spellEnd"/>
-      <w:r>
-        <w:rPr>
-          <w:rFonts w:ascii="Arial Narrow" w:hAnsi="Arial Narrow" w:cs="Times New Roman"/>
-          <w:b/>
-          <w:spacing w:val="40"/>
-          <w:szCs w:val="18"/>
-        </w:rPr>
-        <w:t xml:space="preserve"> KASSIMO</w:t>
-      </w:r>
-      <w:r>
-        <w:rPr>
-          <w:rFonts w:ascii="Arial Narrow" w:hAnsi="Arial Narrow" w:cs="Times New Roman"/>
-          <w:spacing w:val="40"/>
-          <w:szCs w:val="18"/>
-        </w:rPr>
-        <w:br/>
-      </w:r>
-      <w:r>
-        <w:rPr>
-          <w:rFonts w:ascii="Arial Narrow" w:hAnsi="Arial Narrow" w:cs="Times New Roman"/>
-          <w:spacing w:val="40"/>
-          <w:szCs w:val="18"/>
-        </w:rPr>
-        <w:t>Directeur général de la sécurité routière</w:t>
+        <w:t xml:space="preserve"> L’AGENT COMPTABLE</w:t>
       </w:r>
     </w:p>
     <w:p>
@@ -1005,12 +920,14 @@
         <w:ind w:left="4253" w:firstLine="567"/>
         <w:rPr>
           <w:rFonts w:ascii="Arial Narrow" w:hAnsi="Arial Narrow" w:cs="Times New Roman"/>
+          <w:spacing w:val="10"/>
           <w:szCs w:val="18"/>
         </w:rPr>
       </w:pPr>
       <w:r>
         <w:rPr>
           <w:rFonts w:ascii="Arial Narrow" w:hAnsi="Arial Narrow" w:cs="Times New Roman"/>
+          <w:spacing w:val="10"/>
           <w:szCs w:val="18"/>
         </w:rPr>
         <w:t xml:space="preserve">Monsieur </w:t>
@@ -1019,6 +936,7 @@
         <w:rPr>
           <w:rFonts w:ascii="Arial Narrow" w:hAnsi="Arial Narrow" w:cs="Times New Roman"/>
           <w:b/>
+          <w:spacing w:val="10"/>
           <w:szCs w:val="18"/>
         </w:rPr>
         <w:t>$</w:t>
@@ -1027,6 +945,7 @@
         <w:rPr>
           <w:rFonts w:ascii="Arial Narrow" w:hAnsi="Arial Narrow" w:cs="Times New Roman"/>
           <w:b/>
+          <w:spacing w:val="10"/>
           <w:szCs w:val="18"/>
         </w:rPr>
         <w:t>{</w:t>
@@ -1036,6 +955,7 @@
         <w:rPr>
           <w:rFonts w:ascii="Arial Narrow" w:hAnsi="Arial Narrow" w:cs="Times New Roman"/>
           <w:b/>
+          <w:spacing w:val="10"/>
           <w:szCs w:val="18"/>
         </w:rPr>
         <w:t>nom_centre</w:t>
@@ -1045,6 +965,7 @@
         <w:rPr>
           <w:rFonts w:ascii="Arial Narrow" w:hAnsi="Arial Narrow" w:cs="Times New Roman"/>
           <w:b/>
+          <w:spacing w:val="10"/>
           <w:szCs w:val="18"/>
         </w:rPr>
         <w:t>}</w:t>
@@ -1162,6 +1083,7 @@
       </w:tblGrid>
       <w:tr>
         <w:trPr>
+          <w:tblHeader/>
           <w:jc w:val="center"/>
         </w:trPr>
         <w:tc>
@@ -1275,16 +1197,7 @@
                 <w:rFonts w:ascii="Arial Narrow" w:hAnsi="Arial Narrow" w:cs="Arial"/>
                 <w:b/>
               </w:rPr>
-              <w:t>QUA</w:t>
-            </w:r>
-            <w:bookmarkStart w:id="0" w:name="_GoBack"/>
-            <w:bookmarkEnd w:id="0"/>
-            <w:r>
-              <w:rPr>
-                <w:rFonts w:ascii="Arial Narrow" w:hAnsi="Arial Narrow" w:cs="Arial"/>
-                <w:b/>
-              </w:rPr>
-              <w:t>NTITE</w:t>
+              <w:t>QUANTITE</w:t>
             </w:r>
           </w:p>
         </w:tc>
@@ -1806,6 +1719,12 @@
         <w:rPr>
           <w:rFonts w:ascii="Arial Narrow" w:hAnsi="Arial Narrow"/>
         </w:rPr>
+        <w:t>DGSR/</w:t>
+      </w:r>
+      <w:r>
+        <w:rPr>
+          <w:rFonts w:ascii="Arial Narrow" w:hAnsi="Arial Narrow"/>
+        </w:rPr>
         <w:t>SCO</w:t>
       </w:r>
     </w:p>
@@ -1826,13 +1745,53 @@
         <w:rPr>
           <w:rFonts w:ascii="Arial Narrow" w:hAnsi="Arial Narrow"/>
         </w:rPr>
+        <w:t>DGSR/SFB/</w:t>
+      </w:r>
+      <w:r>
+        <w:rPr>
+          <w:rFonts w:ascii="Arial Narrow" w:hAnsi="Arial Narrow"/>
+        </w:rPr>
+        <w:t>MAG</w:t>
+      </w:r>
+      <w:r>
+        <w:rPr>
+          <w:rFonts w:ascii="Arial Narrow" w:hAnsi="Arial Narrow"/>
+        </w:rPr>
+        <w:t>.</w:t>
+      </w:r>
+      <w:bookmarkStart w:id="0" w:name="_GoBack"/>
+      <w:bookmarkEnd w:id="0"/>
+      <w:r>
+        <w:rPr>
+          <w:rFonts w:ascii="Arial Narrow" w:hAnsi="Arial Narrow"/>
+        </w:rPr>
+        <w:t>APPRO</w:t>
+      </w:r>
+    </w:p>
+    <w:p>
+      <w:pPr>
+        <w:pStyle w:val="Paragraphedeliste"/>
+        <w:numPr>
+          <w:ilvl w:val="0"/>
+          <w:numId w:val="1"/>
+        </w:numPr>
+        <w:spacing w:after="0" w:line="276" w:lineRule="auto"/>
+        <w:ind w:left="714" w:hanging="357"/>
+        <w:rPr>
+          <w:rFonts w:ascii="Arial Narrow" w:hAnsi="Arial Narrow"/>
+        </w:rPr>
+      </w:pPr>
+      <w:r>
+        <w:rPr>
+          <w:rFonts w:ascii="Arial Narrow" w:hAnsi="Arial Narrow"/>
+        </w:rPr>
         <w:t>ARCHIVES</w:t>
       </w:r>
     </w:p>
     <w:sectPr>
       <w:footerReference w:type="default" r:id="rId8"/>
       <w:pgSz w:w="11906" w:h="16838"/>
-      <w:pgMar w:top="567" w:right="567" w:bottom="567" w:left="567" w:header="709" w:footer="709" w:gutter="0"/>
+      <w:pgMar w:top="567" w:right="567" w:bottom="567" w:left="567" w:header="709" w:footer="397" w:gutter="0"/>
       <w:cols w:space="708"/>
       <w:docGrid w:linePitch="360"/>
     </w:sectPr>
@@ -1875,45 +1834,52 @@
         <w:docPartUnique/>
       </w:docPartObj>
     </w:sdtPr>
-    <w:sdtEndPr/>
+    <w:sdtEndPr>
+      <w:rPr>
+        <w:rFonts w:ascii="Arial Narrow" w:hAnsi="Arial Narrow"/>
+      </w:rPr>
+    </w:sdtEndPr>
     <w:sdtContent>
       <w:p>
         <w:pPr>
           <w:pStyle w:val="Pieddepage"/>
           <w:jc w:val="right"/>
           <w:rPr>
-            <w:rFonts w:asciiTheme="majorHAnsi" w:hAnsiTheme="majorHAnsi"/>
+            <w:rFonts w:ascii="Arial Narrow" w:hAnsi="Arial Narrow"/>
             <w:color w:val="4472C4" w:themeColor="accent1"/>
-            <w:sz w:val="40"/>
-            <w:szCs w:val="40"/>
           </w:rPr>
         </w:pPr>
         <w:r>
+          <w:rPr>
+            <w:rFonts w:ascii="Arial Narrow" w:hAnsi="Arial Narrow"/>
+          </w:rPr>
           <w:fldChar w:fldCharType="begin"/>
         </w:r>
         <w:r>
+          <w:rPr>
+            <w:rFonts w:ascii="Arial Narrow" w:hAnsi="Arial Narrow"/>
+          </w:rPr>
           <w:instrText xml:space="preserve"> PAGE   \* MERGEFORMAT </w:instrText>
         </w:r>
         <w:r>
+          <w:rPr>
+            <w:rFonts w:ascii="Arial Narrow" w:hAnsi="Arial Narrow"/>
+          </w:rPr>
           <w:fldChar w:fldCharType="separate"/>
         </w:r>
         <w:r>
           <w:rPr>
-            <w:rFonts w:asciiTheme="majorHAnsi" w:hAnsiTheme="majorHAnsi"/>
+            <w:rFonts w:ascii="Arial Narrow" w:hAnsi="Arial Narrow"/>
             <w:noProof/>
             <w:color w:val="4472C4" w:themeColor="accent1"/>
-            <w:sz w:val="40"/>
-            <w:szCs w:val="40"/>
           </w:rPr>
           <w:t>1</w:t>
         </w:r>
         <w:r>
           <w:rPr>
-            <w:rFonts w:asciiTheme="majorHAnsi" w:hAnsiTheme="majorHAnsi"/>
+            <w:rFonts w:ascii="Arial Narrow" w:hAnsi="Arial Narrow"/>
             <w:noProof/>
             <w:color w:val="4472C4" w:themeColor="accent1"/>
-            <w:sz w:val="40"/>
-            <w:szCs w:val="40"/>
           </w:rPr>
           <w:fldChar w:fldCharType="end"/>
         </w:r>
@@ -2521,7 +2487,6 @@
     <w:basedOn w:val="Normal"/>
     <w:link w:val="En-tteCar"/>
     <w:uiPriority w:val="99"/>
-    <w:semiHidden/>
     <w:unhideWhenUsed/>
     <w:rsid w:val="002F12B6"/>
     <w:pPr>
@@ -2537,7 +2502,6 @@
     <w:basedOn w:val="Policepardfaut"/>
     <w:link w:val="En-tte"/>
     <w:uiPriority w:val="99"/>
-    <w:semiHidden/>
     <w:rsid w:val="002F12B6"/>
   </w:style>
   <w:style w:type="paragraph" w:styleId="Pieddepage">

</xml_diff>